<commit_message>
adding more menus and data draft.
</commit_message>
<xml_diff>
--- a/Menu Klient.docx
+++ b/Menu Klient.docx
@@ -185,10 +185,7 @@
         </w:numPr>
       </w:pPr>
       <w:r>
-        <w:t>Sortiment</w:t>
-      </w:r>
-      <w:r>
-        <w:t xml:space="preserve"> – přidat věkové omezení</w:t>
+        <w:t>Sortiment – přidat věkové omezení</w:t>
       </w:r>
     </w:p>
     <w:p>
@@ -260,16 +257,19 @@
         </w:numPr>
       </w:pPr>
       <w:r>
-        <w:t>Pokladní</w:t>
-      </w:r>
-      <w:r>
-        <w:t xml:space="preserve"> deník</w:t>
-      </w:r>
-      <w:r>
-        <w:t xml:space="preserve"> – vklady a výběry. Rozdělit na pokladny a trezor?</w:t>
-      </w:r>
-      <w:r>
-        <w:t xml:space="preserve"> Přidat zálohy, nebo záloha jako vkladový pohyb?</w:t>
+        <w:t xml:space="preserve">Pokladní deník – vklady a výběry. Rozdělit na pokladny a trezor? - </w:t>
+      </w:r>
+      <w:r>
+        <w:rPr>
+          <w:highlight w:val="yellow"/>
+        </w:rPr>
+        <w:t>Nerozdělovat</w:t>
+      </w:r>
+      <w:r>
+        <w:t>. Přidat zálohy, nebo záloha jako vkladový pohyb? - Jako příjem a výdej.</w:t>
+      </w:r>
+      <w:r>
+        <w:t xml:space="preserve"> Zobrazení po dnech.</w:t>
       </w:r>
     </w:p>
     <w:p>
@@ -341,7 +341,31 @@
         </w:numPr>
       </w:pPr>
       <w:r>
-        <w:t>Zákazníci</w:t>
+        <w:t>Obchodní partneři</w:t>
+      </w:r>
+    </w:p>
+    <w:p>
+      <w:pPr>
+        <w:pStyle w:val="Odstavecseseznamem"/>
+        <w:numPr>
+          <w:ilvl w:val="1"/>
+          <w:numId w:val="1"/>
+        </w:numPr>
+      </w:pPr>
+      <w:r>
+        <w:t>Odběratelé (zákazníci)</w:t>
+      </w:r>
+    </w:p>
+    <w:p>
+      <w:pPr>
+        <w:pStyle w:val="Odstavecseseznamem"/>
+        <w:numPr>
+          <w:ilvl w:val="1"/>
+          <w:numId w:val="1"/>
+        </w:numPr>
+      </w:pPr>
+      <w:r>
+        <w:t>Dodavatelé</w:t>
       </w:r>
     </w:p>
     <w:p>
@@ -365,10 +389,7 @@
         </w:numPr>
       </w:pPr>
       <w:r>
-        <w:t>Prodejní doklady</w:t>
-      </w:r>
-      <w:r>
-        <w:t xml:space="preserve"> – možnost vytvoření dárkového dokladu</w:t>
+        <w:t>Prodejní doklady – možnost vytvoření dárkového dokladu</w:t>
       </w:r>
     </w:p>
     <w:p>
@@ -392,7 +413,7 @@
         </w:numPr>
       </w:pPr>
       <w:r>
-        <w:t>Vratky</w:t>
+        <w:t>Vratky – příjemka s vrácením zboží</w:t>
       </w:r>
     </w:p>
     <w:p>
@@ -536,6 +557,7 @@
         </w:numPr>
       </w:pPr>
       <w:r>
+        <w:lastRenderedPageBreak/>
         <w:t>Uzávěrky</w:t>
       </w:r>
     </w:p>
@@ -560,7 +582,6 @@
         </w:numPr>
       </w:pPr>
       <w:r>
-        <w:lastRenderedPageBreak/>
         <w:t>Import a export</w:t>
       </w:r>
     </w:p>
@@ -597,13 +618,7 @@
         </w:numPr>
       </w:pPr>
       <w:r>
-        <w:t>Nastavení dat filiálky a celé firmy (adresa, název). Splatnost faktur, čísla účtů</w:t>
-      </w:r>
-      <w:r>
-        <w:t xml:space="preserve">, fakturační období </w:t>
-      </w:r>
-      <w:r>
-        <w:t>atd.</w:t>
+        <w:t>Nastavení dat filiálky a celé firmy (adresa, název). Splatnost faktur, čísla účtů, fakturační období atd.</w:t>
       </w:r>
     </w:p>
     <w:p>
@@ -704,9 +719,10 @@
     </w:p>
     <w:sectPr>
       <w:pgSz w:w="11906" w:h="16838"/>
-      <w:pgMar w:top="1417" w:right="1417" w:bottom="1417" w:left="1417" w:header="708" w:footer="708" w:gutter="0"/>
+      <w:pgMar w:top="1417" w:right="1417" w:bottom="1417" w:left="1417" w:header="0" w:footer="0" w:gutter="0"/>
       <w:cols w:space="708"/>
-      <w:docGrid w:linePitch="360"/>
+      <w:formProt w:val="0"/>
+      <w:docGrid w:linePitch="360" w:charSpace="4096"/>
     </w:sectPr>
   </w:body>
 </w:document>
@@ -715,93 +731,245 @@
 <file path=word/numbering.xml><?xml version="1.0" encoding="utf-8"?>
 <w:numbering xmlns:wpc="http://schemas.microsoft.com/office/word/2010/wordprocessingCanvas" xmlns:cx="http://schemas.microsoft.com/office/drawing/2014/chartex" xmlns:cx1="http://schemas.microsoft.com/office/drawing/2015/9/8/chartex" xmlns:cx2="http://schemas.microsoft.com/office/drawing/2015/10/21/chartex" xmlns:cx3="http://schemas.microsoft.com/office/drawing/2016/5/9/chartex" xmlns:cx4="http://schemas.microsoft.com/office/drawing/2016/5/10/chartex" xmlns:cx5="http://schemas.microsoft.com/office/drawing/2016/5/11/chartex" xmlns:cx6="http://schemas.microsoft.com/office/drawing/2016/5/12/chartex" xmlns:cx7="http://schemas.microsoft.com/office/drawing/2016/5/13/chartex" xmlns:cx8="http://schemas.microsoft.com/office/drawing/2016/5/14/chartex" xmlns:mc="http://schemas.openxmlformats.org/markup-compatibility/2006" xmlns:aink="http://schemas.microsoft.com/office/drawing/2016/ink" xmlns:am3d="http://schemas.microsoft.com/office/drawing/2017/model3d" xmlns:o="urn:schemas-microsoft-com:office:office" xmlns:oel="http://schemas.microsoft.com/office/2019/extlst" xmlns:r="http://schemas.openxmlformats.org/officeDocument/2006/relationships" xmlns:m="http://schemas.openxmlformats.org/officeDocument/2006/math" xmlns:v="urn:schemas-microsoft-com:vml" xmlns:wp14="http://schemas.microsoft.com/office/word/2010/wordprocessingDrawing" xmlns:wp="http://schemas.openxmlformats.org/drawingml/2006/wordprocessingDrawing" xmlns:w10="urn:schemas-microsoft-com:office:word" xmlns:w="http://schemas.openxmlformats.org/wordprocessingml/2006/main" xmlns:w14="http://schemas.microsoft.com/office/word/2010/wordml" xmlns:w15="http://schemas.microsoft.com/office/word/2012/wordml" xmlns:w16cex="http://schemas.microsoft.com/office/word/2018/wordml/cex" xmlns:w16cid="http://schemas.microsoft.com/office/word/2016/wordml/cid" xmlns:w16="http://schemas.microsoft.com/office/word/2018/wordml" xmlns:w16sdtdh="http://schemas.microsoft.com/office/word/2020/wordml/sdtdatahash" xmlns:w16se="http://schemas.microsoft.com/office/word/2015/wordml/symex" xmlns:wpg="http://schemas.microsoft.com/office/word/2010/wordprocessingGroup" xmlns:wpi="http://schemas.microsoft.com/office/word/2010/wordprocessingInk" xmlns:wne="http://schemas.microsoft.com/office/word/2006/wordml" xmlns:wps="http://schemas.microsoft.com/office/word/2010/wordprocessingShape" mc:Ignorable="w14 w15 w16se w16cid w16 w16cex w16sdtdh wp14">
   <w:abstractNum w:abstractNumId="0" w15:restartNumberingAfterBreak="0">
-    <w:nsid w:val="69B51C84"/>
-    <w:multiLevelType w:val="hybridMultilevel"/>
-    <w:tmpl w:val="70944A6C"/>
-    <w:lvl w:ilvl="0" w:tplc="0405000F">
+    <w:nsid w:val="342E168B"/>
+    <w:multiLevelType w:val="multilevel"/>
+    <w:tmpl w:val="293E98B2"/>
+    <w:lvl w:ilvl="0">
       <w:start w:val="1"/>
       <w:numFmt w:val="decimal"/>
       <w:lvlText w:val="%1."/>
       <w:lvlJc w:val="left"/>
       <w:pPr>
+        <w:tabs>
+          <w:tab w:val="num" w:pos="0"/>
+        </w:tabs>
         <w:ind w:left="720" w:hanging="360"/>
       </w:pPr>
     </w:lvl>
-    <w:lvl w:ilvl="1" w:tplc="04050019">
+    <w:lvl w:ilvl="1">
       <w:start w:val="1"/>
       <w:numFmt w:val="lowerLetter"/>
       <w:lvlText w:val="%2."/>
       <w:lvlJc w:val="left"/>
       <w:pPr>
+        <w:tabs>
+          <w:tab w:val="num" w:pos="0"/>
+        </w:tabs>
         <w:ind w:left="1440" w:hanging="360"/>
       </w:pPr>
     </w:lvl>
-    <w:lvl w:ilvl="2" w:tplc="0405001B">
+    <w:lvl w:ilvl="2">
       <w:start w:val="1"/>
       <w:numFmt w:val="lowerRoman"/>
       <w:lvlText w:val="%3."/>
       <w:lvlJc w:val="right"/>
       <w:pPr>
+        <w:tabs>
+          <w:tab w:val="num" w:pos="0"/>
+        </w:tabs>
         <w:ind w:left="2160" w:hanging="180"/>
       </w:pPr>
     </w:lvl>
-    <w:lvl w:ilvl="3" w:tplc="0405000F" w:tentative="1">
+    <w:lvl w:ilvl="3">
       <w:start w:val="1"/>
       <w:numFmt w:val="decimal"/>
       <w:lvlText w:val="%4."/>
       <w:lvlJc w:val="left"/>
       <w:pPr>
+        <w:tabs>
+          <w:tab w:val="num" w:pos="0"/>
+        </w:tabs>
         <w:ind w:left="2880" w:hanging="360"/>
       </w:pPr>
     </w:lvl>
-    <w:lvl w:ilvl="4" w:tplc="04050019" w:tentative="1">
+    <w:lvl w:ilvl="4">
       <w:start w:val="1"/>
       <w:numFmt w:val="lowerLetter"/>
       <w:lvlText w:val="%5."/>
       <w:lvlJc w:val="left"/>
       <w:pPr>
+        <w:tabs>
+          <w:tab w:val="num" w:pos="0"/>
+        </w:tabs>
         <w:ind w:left="3600" w:hanging="360"/>
       </w:pPr>
     </w:lvl>
-    <w:lvl w:ilvl="5" w:tplc="0405001B" w:tentative="1">
+    <w:lvl w:ilvl="5">
       <w:start w:val="1"/>
       <w:numFmt w:val="lowerRoman"/>
       <w:lvlText w:val="%6."/>
       <w:lvlJc w:val="right"/>
       <w:pPr>
+        <w:tabs>
+          <w:tab w:val="num" w:pos="0"/>
+        </w:tabs>
         <w:ind w:left="4320" w:hanging="180"/>
       </w:pPr>
     </w:lvl>
-    <w:lvl w:ilvl="6" w:tplc="0405000F" w:tentative="1">
+    <w:lvl w:ilvl="6">
       <w:start w:val="1"/>
       <w:numFmt w:val="decimal"/>
       <w:lvlText w:val="%7."/>
       <w:lvlJc w:val="left"/>
       <w:pPr>
+        <w:tabs>
+          <w:tab w:val="num" w:pos="0"/>
+        </w:tabs>
         <w:ind w:left="5040" w:hanging="360"/>
       </w:pPr>
     </w:lvl>
-    <w:lvl w:ilvl="7" w:tplc="04050019" w:tentative="1">
+    <w:lvl w:ilvl="7">
       <w:start w:val="1"/>
       <w:numFmt w:val="lowerLetter"/>
       <w:lvlText w:val="%8."/>
       <w:lvlJc w:val="left"/>
       <w:pPr>
+        <w:tabs>
+          <w:tab w:val="num" w:pos="0"/>
+        </w:tabs>
         <w:ind w:left="5760" w:hanging="360"/>
       </w:pPr>
     </w:lvl>
-    <w:lvl w:ilvl="8" w:tplc="0405001B" w:tentative="1">
+    <w:lvl w:ilvl="8">
       <w:start w:val="1"/>
       <w:numFmt w:val="lowerRoman"/>
       <w:lvlText w:val="%9."/>
       <w:lvlJc w:val="right"/>
       <w:pPr>
+        <w:tabs>
+          <w:tab w:val="num" w:pos="0"/>
+        </w:tabs>
         <w:ind w:left="6480" w:hanging="180"/>
       </w:pPr>
     </w:lvl>
   </w:abstractNum>
-  <w:num w:numId="1" w16cid:durableId="1973099871">
+  <w:abstractNum w:abstractNumId="1" w15:restartNumberingAfterBreak="0">
+    <w:nsid w:val="7C313AC1"/>
+    <w:multiLevelType w:val="multilevel"/>
+    <w:tmpl w:val="85C8AD9A"/>
+    <w:lvl w:ilvl="0">
+      <w:start w:val="1"/>
+      <w:numFmt w:val="none"/>
+      <w:suff w:val="nothing"/>
+      <w:lvlText w:val=""/>
+      <w:lvlJc w:val="left"/>
+      <w:pPr>
+        <w:tabs>
+          <w:tab w:val="num" w:pos="0"/>
+        </w:tabs>
+        <w:ind w:left="0" w:firstLine="0"/>
+      </w:pPr>
+    </w:lvl>
+    <w:lvl w:ilvl="1">
+      <w:start w:val="1"/>
+      <w:numFmt w:val="none"/>
+      <w:suff w:val="nothing"/>
+      <w:lvlText w:val=""/>
+      <w:lvlJc w:val="left"/>
+      <w:pPr>
+        <w:tabs>
+          <w:tab w:val="num" w:pos="0"/>
+        </w:tabs>
+        <w:ind w:left="0" w:firstLine="0"/>
+      </w:pPr>
+    </w:lvl>
+    <w:lvl w:ilvl="2">
+      <w:start w:val="1"/>
+      <w:numFmt w:val="none"/>
+      <w:suff w:val="nothing"/>
+      <w:lvlText w:val=""/>
+      <w:lvlJc w:val="left"/>
+      <w:pPr>
+        <w:tabs>
+          <w:tab w:val="num" w:pos="0"/>
+        </w:tabs>
+        <w:ind w:left="0" w:firstLine="0"/>
+      </w:pPr>
+    </w:lvl>
+    <w:lvl w:ilvl="3">
+      <w:start w:val="1"/>
+      <w:numFmt w:val="none"/>
+      <w:suff w:val="nothing"/>
+      <w:lvlText w:val=""/>
+      <w:lvlJc w:val="left"/>
+      <w:pPr>
+        <w:tabs>
+          <w:tab w:val="num" w:pos="0"/>
+        </w:tabs>
+        <w:ind w:left="0" w:firstLine="0"/>
+      </w:pPr>
+    </w:lvl>
+    <w:lvl w:ilvl="4">
+      <w:start w:val="1"/>
+      <w:numFmt w:val="none"/>
+      <w:suff w:val="nothing"/>
+      <w:lvlText w:val=""/>
+      <w:lvlJc w:val="left"/>
+      <w:pPr>
+        <w:tabs>
+          <w:tab w:val="num" w:pos="0"/>
+        </w:tabs>
+        <w:ind w:left="0" w:firstLine="0"/>
+      </w:pPr>
+    </w:lvl>
+    <w:lvl w:ilvl="5">
+      <w:start w:val="1"/>
+      <w:numFmt w:val="none"/>
+      <w:suff w:val="nothing"/>
+      <w:lvlText w:val=""/>
+      <w:lvlJc w:val="left"/>
+      <w:pPr>
+        <w:tabs>
+          <w:tab w:val="num" w:pos="0"/>
+        </w:tabs>
+        <w:ind w:left="0" w:firstLine="0"/>
+      </w:pPr>
+    </w:lvl>
+    <w:lvl w:ilvl="6">
+      <w:start w:val="1"/>
+      <w:numFmt w:val="none"/>
+      <w:suff w:val="nothing"/>
+      <w:lvlText w:val=""/>
+      <w:lvlJc w:val="left"/>
+      <w:pPr>
+        <w:tabs>
+          <w:tab w:val="num" w:pos="0"/>
+        </w:tabs>
+        <w:ind w:left="0" w:firstLine="0"/>
+      </w:pPr>
+    </w:lvl>
+    <w:lvl w:ilvl="7">
+      <w:start w:val="1"/>
+      <w:numFmt w:val="none"/>
+      <w:suff w:val="nothing"/>
+      <w:lvlText w:val=""/>
+      <w:lvlJc w:val="left"/>
+      <w:pPr>
+        <w:tabs>
+          <w:tab w:val="num" w:pos="0"/>
+        </w:tabs>
+        <w:ind w:left="0" w:firstLine="0"/>
+      </w:pPr>
+    </w:lvl>
+    <w:lvl w:ilvl="8">
+      <w:start w:val="1"/>
+      <w:numFmt w:val="none"/>
+      <w:suff w:val="nothing"/>
+      <w:lvlText w:val=""/>
+      <w:lvlJc w:val="left"/>
+      <w:pPr>
+        <w:tabs>
+          <w:tab w:val="num" w:pos="0"/>
+        </w:tabs>
+        <w:ind w:left="0" w:firstLine="0"/>
+      </w:pPr>
+    </w:lvl>
+  </w:abstractNum>
+  <w:num w:numId="1" w16cid:durableId="696656727">
     <w:abstractNumId w:val="0"/>
+  </w:num>
+  <w:num w:numId="2" w16cid:durableId="1239634868">
+    <w:abstractNumId w:val="1"/>
   </w:num>
 </w:numbering>
 </file>
@@ -819,7 +987,7 @@
     </w:rPrDefault>
     <w:pPrDefault>
       <w:pPr>
-        <w:spacing w:after="160" w:line="259" w:lineRule="auto"/>
+        <w:suppressAutoHyphens/>
       </w:pPr>
     </w:pPrDefault>
   </w:docDefaults>
@@ -1204,6 +1372,9 @@
   <w:style w:type="paragraph" w:default="1" w:styleId="Normln">
     <w:name w:val="Normal"/>
     <w:qFormat/>
+    <w:pPr>
+      <w:spacing w:after="160" w:line="259" w:lineRule="auto"/>
+    </w:pPr>
   </w:style>
   <w:style w:type="character" w:default="1" w:styleId="Standardnpsmoodstavce">
     <w:name w:val="Default Paragraph Font"/>
@@ -1231,6 +1402,62 @@
     <w:uiPriority w:val="99"/>
     <w:semiHidden/>
     <w:unhideWhenUsed/>
+  </w:style>
+  <w:style w:type="paragraph" w:customStyle="1" w:styleId="Nadpis">
+    <w:name w:val="Nadpis"/>
+    <w:basedOn w:val="Normln"/>
+    <w:next w:val="Zkladntext"/>
+    <w:qFormat/>
+    <w:pPr>
+      <w:keepNext/>
+      <w:spacing w:before="240" w:after="120"/>
+    </w:pPr>
+    <w:rPr>
+      <w:rFonts w:ascii="Liberation Sans" w:eastAsia="Microsoft YaHei" w:hAnsi="Liberation Sans" w:cs="Arial"/>
+      <w:sz w:val="28"/>
+      <w:szCs w:val="28"/>
+    </w:rPr>
+  </w:style>
+  <w:style w:type="paragraph" w:styleId="Zkladntext">
+    <w:name w:val="Body Text"/>
+    <w:basedOn w:val="Normln"/>
+    <w:pPr>
+      <w:spacing w:after="140" w:line="276" w:lineRule="auto"/>
+    </w:pPr>
+  </w:style>
+  <w:style w:type="paragraph" w:styleId="Seznam">
+    <w:name w:val="List"/>
+    <w:basedOn w:val="Zkladntext"/>
+    <w:rPr>
+      <w:rFonts w:cs="Arial"/>
+    </w:rPr>
+  </w:style>
+  <w:style w:type="paragraph" w:styleId="Titulek">
+    <w:name w:val="caption"/>
+    <w:basedOn w:val="Normln"/>
+    <w:qFormat/>
+    <w:pPr>
+      <w:suppressLineNumbers/>
+      <w:spacing w:before="120" w:after="120"/>
+    </w:pPr>
+    <w:rPr>
+      <w:rFonts w:cs="Arial"/>
+      <w:i/>
+      <w:iCs/>
+      <w:sz w:val="24"/>
+      <w:szCs w:val="24"/>
+    </w:rPr>
+  </w:style>
+  <w:style w:type="paragraph" w:customStyle="1" w:styleId="Rejstk">
+    <w:name w:val="Rejstřík"/>
+    <w:basedOn w:val="Normln"/>
+    <w:qFormat/>
+    <w:pPr>
+      <w:suppressLineNumbers/>
+    </w:pPr>
+    <w:rPr>
+      <w:rFonts w:cs="Arial"/>
+    </w:rPr>
   </w:style>
   <w:style w:type="paragraph" w:styleId="Odstavecseseznamem">
     <w:name w:val="List Paragraph"/>

</xml_diff>

<commit_message>
some tuning adding service for document numbering
</commit_message>
<xml_diff>
--- a/Menu Klient.docx
+++ b/Menu Klient.docx
@@ -1,6 +1,6 @@
 
 <file path=word/document.xml><?xml version="1.0" encoding="utf-8"?>
-<w:document xmlns:wpc="http://schemas.microsoft.com/office/word/2010/wordprocessingCanvas" xmlns:cx="http://schemas.microsoft.com/office/drawing/2014/chartex" xmlns:cx1="http://schemas.microsoft.com/office/drawing/2015/9/8/chartex" xmlns:cx2="http://schemas.microsoft.com/office/drawing/2015/10/21/chartex" xmlns:cx3="http://schemas.microsoft.com/office/drawing/2016/5/9/chartex" xmlns:cx4="http://schemas.microsoft.com/office/drawing/2016/5/10/chartex" xmlns:cx5="http://schemas.microsoft.com/office/drawing/2016/5/11/chartex" xmlns:cx6="http://schemas.microsoft.com/office/drawing/2016/5/12/chartex" xmlns:cx7="http://schemas.microsoft.com/office/drawing/2016/5/13/chartex" xmlns:cx8="http://schemas.microsoft.com/office/drawing/2016/5/14/chartex" xmlns:mc="http://schemas.openxmlformats.org/markup-compatibility/2006" xmlns:aink="http://schemas.microsoft.com/office/drawing/2016/ink" xmlns:am3d="http://schemas.microsoft.com/office/drawing/2017/model3d" xmlns:o="urn:schemas-microsoft-com:office:office" xmlns:oel="http://schemas.microsoft.com/office/2019/extlst" xmlns:r="http://schemas.openxmlformats.org/officeDocument/2006/relationships" xmlns:m="http://schemas.openxmlformats.org/officeDocument/2006/math" xmlns:v="urn:schemas-microsoft-com:vml" xmlns:wp14="http://schemas.microsoft.com/office/word/2010/wordprocessingDrawing" xmlns:wp="http://schemas.openxmlformats.org/drawingml/2006/wordprocessingDrawing" xmlns:w10="urn:schemas-microsoft-com:office:word" xmlns:w="http://schemas.openxmlformats.org/wordprocessingml/2006/main" xmlns:w14="http://schemas.microsoft.com/office/word/2010/wordml" xmlns:w15="http://schemas.microsoft.com/office/word/2012/wordml" xmlns:w16cex="http://schemas.microsoft.com/office/word/2018/wordml/cex" xmlns:w16cid="http://schemas.microsoft.com/office/word/2016/wordml/cid" xmlns:w16="http://schemas.microsoft.com/office/word/2018/wordml" xmlns:w16sdtdh="http://schemas.microsoft.com/office/word/2020/wordml/sdtdatahash" xmlns:w16se="http://schemas.microsoft.com/office/word/2015/wordml/symex" xmlns:wpg="http://schemas.microsoft.com/office/word/2010/wordprocessingGroup" xmlns:wpi="http://schemas.microsoft.com/office/word/2010/wordprocessingInk" xmlns:wne="http://schemas.microsoft.com/office/word/2006/wordml" xmlns:wps="http://schemas.microsoft.com/office/word/2010/wordprocessingShape" mc:Ignorable="w14 w15 w16se w16cid w16 w16cex w16sdtdh wp14">
+<w:document xmlns:wpc="http://schemas.microsoft.com/office/word/2010/wordprocessingCanvas" xmlns:cx="http://schemas.microsoft.com/office/drawing/2014/chartex" xmlns:cx1="http://schemas.microsoft.com/office/drawing/2015/9/8/chartex" xmlns:cx2="http://schemas.microsoft.com/office/drawing/2015/10/21/chartex" xmlns:cx3="http://schemas.microsoft.com/office/drawing/2016/5/9/chartex" xmlns:cx4="http://schemas.microsoft.com/office/drawing/2016/5/10/chartex" xmlns:cx5="http://schemas.microsoft.com/office/drawing/2016/5/11/chartex" xmlns:cx6="http://schemas.microsoft.com/office/drawing/2016/5/12/chartex" xmlns:cx7="http://schemas.microsoft.com/office/drawing/2016/5/13/chartex" xmlns:cx8="http://schemas.microsoft.com/office/drawing/2016/5/14/chartex" xmlns:mc="http://schemas.openxmlformats.org/markup-compatibility/2006" xmlns:aink="http://schemas.microsoft.com/office/drawing/2016/ink" xmlns:am3d="http://schemas.microsoft.com/office/drawing/2017/model3d" xmlns:o="urn:schemas-microsoft-com:office:office" xmlns:oel="http://schemas.microsoft.com/office/2019/extlst" xmlns:r="http://schemas.openxmlformats.org/officeDocument/2006/relationships" xmlns:m="http://schemas.openxmlformats.org/officeDocument/2006/math" xmlns:v="urn:schemas-microsoft-com:vml" xmlns:wp14="http://schemas.microsoft.com/office/word/2010/wordprocessingDrawing" xmlns:wp="http://schemas.openxmlformats.org/drawingml/2006/wordprocessingDrawing" xmlns:w10="urn:schemas-microsoft-com:office:word" xmlns:w="http://schemas.openxmlformats.org/wordprocessingml/2006/main" xmlns:w14="http://schemas.microsoft.com/office/word/2010/wordml" xmlns:w15="http://schemas.microsoft.com/office/word/2012/wordml" xmlns:w16cex="http://schemas.microsoft.com/office/word/2018/wordml/cex" xmlns:w16cid="http://schemas.microsoft.com/office/word/2016/wordml/cid" xmlns:w16="http://schemas.microsoft.com/office/word/2018/wordml" xmlns:w16du="http://schemas.microsoft.com/office/word/2023/wordml/word16du" xmlns:w16sdtdh="http://schemas.microsoft.com/office/word/2020/wordml/sdtdatahash" xmlns:w16se="http://schemas.microsoft.com/office/word/2015/wordml/symex" xmlns:wpg="http://schemas.microsoft.com/office/word/2010/wordprocessingGroup" xmlns:wpi="http://schemas.microsoft.com/office/word/2010/wordprocessingInk" xmlns:wne="http://schemas.microsoft.com/office/word/2006/wordml" xmlns:wps="http://schemas.microsoft.com/office/word/2010/wordprocessingShape" mc:Ignorable="w14 w15 w16se w16cid w16 w16cex w16sdtdh wp14">
   <w:body>
     <w:p>
       <w:r>
@@ -355,6 +355,9 @@
       <w:r>
         <w:t>Odběratelé (zákazníci)</w:t>
       </w:r>
+      <w:r>
+        <w:t xml:space="preserve"> – zde nastavení fakturačního období (splatnosti faktur) pro každého obchodního partnera.</w:t>
+      </w:r>
     </w:p>
     <w:p>
       <w:pPr>
@@ -545,6 +548,7 @@
         </w:numPr>
       </w:pPr>
       <w:r>
+        <w:lastRenderedPageBreak/>
         <w:t>Přehledy</w:t>
       </w:r>
     </w:p>
@@ -557,7 +561,6 @@
         </w:numPr>
       </w:pPr>
       <w:r>
-        <w:lastRenderedPageBreak/>
         <w:t>Uzávěrky</w:t>
       </w:r>
     </w:p>
@@ -618,7 +621,19 @@
         </w:numPr>
       </w:pPr>
       <w:r>
-        <w:t>Nastavení dat filiálky a celé firmy (adresa, název). Splatnost faktur, čísla účtů, fakturační období atd.</w:t>
+        <w:t>Nastavení dat filiálky a celé firmy (adresa, název)</w:t>
+      </w:r>
+      <w:r>
+        <w:t>,</w:t>
+      </w:r>
+      <w:r>
+        <w:t xml:space="preserve"> čísla </w:t>
+      </w:r>
+      <w:r>
+        <w:t>účtů</w:t>
+      </w:r>
+      <w:r>
+        <w:t xml:space="preserve"> atd.</w:t>
       </w:r>
     </w:p>
     <w:p>
@@ -729,7 +744,7 @@
 </file>
 
 <file path=word/numbering.xml><?xml version="1.0" encoding="utf-8"?>
-<w:numbering xmlns:wpc="http://schemas.microsoft.com/office/word/2010/wordprocessingCanvas" xmlns:cx="http://schemas.microsoft.com/office/drawing/2014/chartex" xmlns:cx1="http://schemas.microsoft.com/office/drawing/2015/9/8/chartex" xmlns:cx2="http://schemas.microsoft.com/office/drawing/2015/10/21/chartex" xmlns:cx3="http://schemas.microsoft.com/office/drawing/2016/5/9/chartex" xmlns:cx4="http://schemas.microsoft.com/office/drawing/2016/5/10/chartex" xmlns:cx5="http://schemas.microsoft.com/office/drawing/2016/5/11/chartex" xmlns:cx6="http://schemas.microsoft.com/office/drawing/2016/5/12/chartex" xmlns:cx7="http://schemas.microsoft.com/office/drawing/2016/5/13/chartex" xmlns:cx8="http://schemas.microsoft.com/office/drawing/2016/5/14/chartex" xmlns:mc="http://schemas.openxmlformats.org/markup-compatibility/2006" xmlns:aink="http://schemas.microsoft.com/office/drawing/2016/ink" xmlns:am3d="http://schemas.microsoft.com/office/drawing/2017/model3d" xmlns:o="urn:schemas-microsoft-com:office:office" xmlns:oel="http://schemas.microsoft.com/office/2019/extlst" xmlns:r="http://schemas.openxmlformats.org/officeDocument/2006/relationships" xmlns:m="http://schemas.openxmlformats.org/officeDocument/2006/math" xmlns:v="urn:schemas-microsoft-com:vml" xmlns:wp14="http://schemas.microsoft.com/office/word/2010/wordprocessingDrawing" xmlns:wp="http://schemas.openxmlformats.org/drawingml/2006/wordprocessingDrawing" xmlns:w10="urn:schemas-microsoft-com:office:word" xmlns:w="http://schemas.openxmlformats.org/wordprocessingml/2006/main" xmlns:w14="http://schemas.microsoft.com/office/word/2010/wordml" xmlns:w15="http://schemas.microsoft.com/office/word/2012/wordml" xmlns:w16cex="http://schemas.microsoft.com/office/word/2018/wordml/cex" xmlns:w16cid="http://schemas.microsoft.com/office/word/2016/wordml/cid" xmlns:w16="http://schemas.microsoft.com/office/word/2018/wordml" xmlns:w16sdtdh="http://schemas.microsoft.com/office/word/2020/wordml/sdtdatahash" xmlns:w16se="http://schemas.microsoft.com/office/word/2015/wordml/symex" xmlns:wpg="http://schemas.microsoft.com/office/word/2010/wordprocessingGroup" xmlns:wpi="http://schemas.microsoft.com/office/word/2010/wordprocessingInk" xmlns:wne="http://schemas.microsoft.com/office/word/2006/wordml" xmlns:wps="http://schemas.microsoft.com/office/word/2010/wordprocessingShape" mc:Ignorable="w14 w15 w16se w16cid w16 w16cex w16sdtdh wp14">
+<w:numbering xmlns:wpc="http://schemas.microsoft.com/office/word/2010/wordprocessingCanvas" xmlns:cx="http://schemas.microsoft.com/office/drawing/2014/chartex" xmlns:cx1="http://schemas.microsoft.com/office/drawing/2015/9/8/chartex" xmlns:cx2="http://schemas.microsoft.com/office/drawing/2015/10/21/chartex" xmlns:cx3="http://schemas.microsoft.com/office/drawing/2016/5/9/chartex" xmlns:cx4="http://schemas.microsoft.com/office/drawing/2016/5/10/chartex" xmlns:cx5="http://schemas.microsoft.com/office/drawing/2016/5/11/chartex" xmlns:cx6="http://schemas.microsoft.com/office/drawing/2016/5/12/chartex" xmlns:cx7="http://schemas.microsoft.com/office/drawing/2016/5/13/chartex" xmlns:cx8="http://schemas.microsoft.com/office/drawing/2016/5/14/chartex" xmlns:mc="http://schemas.openxmlformats.org/markup-compatibility/2006" xmlns:aink="http://schemas.microsoft.com/office/drawing/2016/ink" xmlns:am3d="http://schemas.microsoft.com/office/drawing/2017/model3d" xmlns:o="urn:schemas-microsoft-com:office:office" xmlns:oel="http://schemas.microsoft.com/office/2019/extlst" xmlns:r="http://schemas.openxmlformats.org/officeDocument/2006/relationships" xmlns:m="http://schemas.openxmlformats.org/officeDocument/2006/math" xmlns:v="urn:schemas-microsoft-com:vml" xmlns:wp14="http://schemas.microsoft.com/office/word/2010/wordprocessingDrawing" xmlns:wp="http://schemas.openxmlformats.org/drawingml/2006/wordprocessingDrawing" xmlns:w10="urn:schemas-microsoft-com:office:word" xmlns:w="http://schemas.openxmlformats.org/wordprocessingml/2006/main" xmlns:w14="http://schemas.microsoft.com/office/word/2010/wordml" xmlns:w15="http://schemas.microsoft.com/office/word/2012/wordml" xmlns:w16cex="http://schemas.microsoft.com/office/word/2018/wordml/cex" xmlns:w16cid="http://schemas.microsoft.com/office/word/2016/wordml/cid" xmlns:w16="http://schemas.microsoft.com/office/word/2018/wordml" xmlns:w16du="http://schemas.microsoft.com/office/word/2023/wordml/word16du" xmlns:w16sdtdh="http://schemas.microsoft.com/office/word/2020/wordml/sdtdatahash" xmlns:w16se="http://schemas.microsoft.com/office/word/2015/wordml/symex" xmlns:wpg="http://schemas.microsoft.com/office/word/2010/wordprocessingGroup" xmlns:wpi="http://schemas.microsoft.com/office/word/2010/wordprocessingInk" xmlns:wne="http://schemas.microsoft.com/office/word/2006/wordml" xmlns:wps="http://schemas.microsoft.com/office/word/2010/wordprocessingShape" mc:Ignorable="w14 w15 w16se w16cid w16 w16cex w16sdtdh wp14">
   <w:abstractNum w:abstractNumId="0" w15:restartNumberingAfterBreak="0">
     <w:nsid w:val="342E168B"/>
     <w:multiLevelType w:val="multilevel"/>

</xml_diff>